<commit_message>
Fix bug when using more than one {{r }} or {%r %} in the same run
</commit_message>
<xml_diff>
--- a/tests/test_files/cellbg.docx
+++ b/tests/test_files/cellbg.docx
@@ -199,11 +199,20 @@
             </w:pPr>
             <w:r>
               <w:rPr>
+                <w:lang w:val="en-US"/>
+              </w:rPr>
+              <w:t/>
+            </w:r>
+            <w:r>
+              <w:rPr>
                 <w:color w:val="FF0000"/>
                 <w:b/>
               </w:rPr>
               <w:t xml:space="preserve">Very critical alert</w:t>
             </w:r>
+            <w:r>
+              <w:t/>
+            </w:r>
           </w:p>
         </w:tc>
       </w:tr>
@@ -256,7 +265,16 @@
               </w:rPr>
             </w:pPr>
             <w:r>
+              <w:rPr>
+                <w:lang w:val="en-US"/>
+              </w:rPr>
+              <w:t/>
+            </w:r>
+            <w:r>
               <w:t xml:space="preserve">Just a warning</w:t>
+            </w:r>
+            <w:r>
+              <w:t/>
             </w:r>
           </w:p>
         </w:tc>
@@ -310,7 +328,16 @@
               </w:rPr>
             </w:pPr>
             <w:r>
+              <w:rPr>
+                <w:lang w:val="en-US"/>
+              </w:rPr>
+              <w:t/>
+            </w:r>
+            <w:r>
               <w:t xml:space="preserve">Information</w:t>
+            </w:r>
+            <w:r>
+              <w:t/>
             </w:r>
           </w:p>
         </w:tc>
@@ -364,7 +391,16 @@
               </w:rPr>
             </w:pPr>
             <w:r>
+              <w:rPr>
+                <w:lang w:val="en-US"/>
+              </w:rPr>
+              <w:t/>
+            </w:r>
+            <w:r>
               <w:t xml:space="preserve">Debug trace</w:t>
+            </w:r>
+            <w:r>
+              <w:t/>
             </w:r>
           </w:p>
         </w:tc>

</xml_diff>